<commit_message>
agrego flip y foldl
</commit_message>
<xml_diff>
--- a/Codigo entregable.docx
+++ b/Codigo entregable.docx
@@ -5666,7 +5666,7 @@
           <w:sz w:val="20"/>
           <w:szCs w:val="20"/>
         </w:rPr>
-        <w:t xml:space="preserve">Resultado: </w:t>
+        <w:t>Protagonista {</w:t>
       </w:r>
       <w:r>
         <w:rPr>
@@ -5674,7 +5674,7 @@
           <w:sz w:val="20"/>
           <w:szCs w:val="20"/>
         </w:rPr>
-        <w:t>Protagonista {nombre = "</w:t>
+        <w:t>nombre = "</w:t>
       </w:r>
       <w:proofErr w:type="spellStart"/>
       <w:r>
@@ -5692,7 +5692,7 @@
           <w:sz w:val="20"/>
           <w:szCs w:val="20"/>
         </w:rPr>
-        <w:t>", vida = -5</w:t>
+        <w:t>", vida = -20</w:t>
       </w:r>
       <w:r>
         <w:rPr>
@@ -5739,24 +5739,201 @@
           <w:sz w:val="20"/>
           <w:szCs w:val="20"/>
         </w:rPr>
+        <w:t>seresQuerido</w:t>
+      </w:r>
+      <w:proofErr w:type="spellEnd"/>
+    </w:p>
+    <w:p>
+      <w:pPr>
+        <w:rPr>
+          <w:sz w:val="20"/>
+          <w:szCs w:val="20"/>
+        </w:rPr>
+      </w:pPr>
+      <w:r>
+        <w:rPr>
+          <w:sz w:val="20"/>
+          <w:szCs w:val="20"/>
+        </w:rPr>
+        <w:lastRenderedPageBreak/>
+        <w:t>s = [Protagonista {</w:t>
+      </w:r>
+      <w:r>
+        <w:rPr>
+          <w:b/>
+          <w:sz w:val="20"/>
+          <w:szCs w:val="20"/>
+        </w:rPr>
+        <w:t>nombre = "Carol", vida = 35</w:t>
+      </w:r>
+      <w:r>
+        <w:rPr>
+          <w:sz w:val="20"/>
+          <w:szCs w:val="20"/>
+        </w:rPr>
+        <w:t xml:space="preserve">, </w:t>
+      </w:r>
+      <w:proofErr w:type="spellStart"/>
+      <w:r>
+        <w:rPr>
+          <w:sz w:val="20"/>
+          <w:szCs w:val="20"/>
+        </w:rPr>
+        <w:t>reaccion</w:t>
+      </w:r>
+      <w:proofErr w:type="spellEnd"/>
+      <w:r>
+        <w:rPr>
+          <w:sz w:val="20"/>
+          <w:szCs w:val="20"/>
+        </w:rPr>
+        <w:t xml:space="preserve"> = &lt;</w:t>
+      </w:r>
+      <w:proofErr w:type="spellStart"/>
+      <w:r>
+        <w:rPr>
+          <w:sz w:val="20"/>
+          <w:szCs w:val="20"/>
+        </w:rPr>
+        <w:t>function</w:t>
+      </w:r>
+      <w:proofErr w:type="spellEnd"/>
+      <w:r>
+        <w:rPr>
+          <w:sz w:val="20"/>
+          <w:szCs w:val="20"/>
+        </w:rPr>
+        <w:t xml:space="preserve">&gt;, </w:t>
+      </w:r>
+      <w:proofErr w:type="spellStart"/>
+      <w:r>
+        <w:rPr>
+          <w:sz w:val="20"/>
+          <w:szCs w:val="20"/>
+        </w:rPr>
+        <w:t>seresQuer</w:t>
+      </w:r>
+      <w:proofErr w:type="spellEnd"/>
+    </w:p>
+    <w:p>
+      <w:pPr>
+        <w:rPr>
+          <w:sz w:val="20"/>
+          <w:szCs w:val="20"/>
+        </w:rPr>
+      </w:pPr>
+      <w:proofErr w:type="gramStart"/>
+      <w:r>
+        <w:rPr>
+          <w:sz w:val="20"/>
+          <w:szCs w:val="20"/>
+        </w:rPr>
+        <w:t>idos</w:t>
+      </w:r>
+      <w:proofErr w:type="gramEnd"/>
+      <w:r>
+        <w:rPr>
+          <w:sz w:val="20"/>
+          <w:szCs w:val="20"/>
+        </w:rPr>
+        <w:t xml:space="preserve"> = [Protagonista {nombre = "</w:t>
+      </w:r>
+      <w:proofErr w:type="spellStart"/>
+      <w:r>
+        <w:rPr>
+          <w:sz w:val="20"/>
+          <w:szCs w:val="20"/>
+        </w:rPr>
+        <w:t>Victor</w:t>
+      </w:r>
+      <w:proofErr w:type="spellEnd"/>
+      <w:r>
+        <w:rPr>
+          <w:sz w:val="20"/>
+          <w:szCs w:val="20"/>
+        </w:rPr>
+        <w:t xml:space="preserve"> </w:t>
+      </w:r>
+      <w:proofErr w:type="spellStart"/>
+      <w:r>
+        <w:rPr>
+          <w:sz w:val="20"/>
+          <w:szCs w:val="20"/>
+        </w:rPr>
+        <w:t>Sueiro</w:t>
+      </w:r>
+      <w:proofErr w:type="spellEnd"/>
+      <w:r>
+        <w:rPr>
+          <w:sz w:val="20"/>
+          <w:szCs w:val="20"/>
+        </w:rPr>
+        <w:t xml:space="preserve">", vida = 1, </w:t>
+      </w:r>
+      <w:proofErr w:type="spellStart"/>
+      <w:r>
+        <w:rPr>
+          <w:sz w:val="20"/>
+          <w:szCs w:val="20"/>
+        </w:rPr>
+        <w:t>reaccion</w:t>
+      </w:r>
+      <w:proofErr w:type="spellEnd"/>
+      <w:r>
+        <w:rPr>
+          <w:sz w:val="20"/>
+          <w:szCs w:val="20"/>
+        </w:rPr>
+        <w:t xml:space="preserve"> = &lt;</w:t>
+      </w:r>
+      <w:proofErr w:type="spellStart"/>
+      <w:r>
+        <w:rPr>
+          <w:sz w:val="20"/>
+          <w:szCs w:val="20"/>
+        </w:rPr>
+        <w:t>function</w:t>
+      </w:r>
+      <w:proofErr w:type="spellEnd"/>
+      <w:r>
+        <w:rPr>
+          <w:sz w:val="20"/>
+          <w:szCs w:val="20"/>
+        </w:rPr>
+        <w:t>&gt;,</w:t>
+      </w:r>
+    </w:p>
+    <w:p>
+      <w:pPr>
+        <w:rPr>
+          <w:sz w:val="20"/>
+          <w:szCs w:val="20"/>
+        </w:rPr>
+      </w:pPr>
+      <w:r>
+        <w:rPr>
+          <w:sz w:val="20"/>
+          <w:szCs w:val="20"/>
+        </w:rPr>
+        <w:t xml:space="preserve"> </w:t>
+      </w:r>
+      <w:proofErr w:type="spellStart"/>
+      <w:proofErr w:type="gramStart"/>
+      <w:r>
+        <w:rPr>
+          <w:sz w:val="20"/>
+          <w:szCs w:val="20"/>
+        </w:rPr>
         <w:t>seresQueridos</w:t>
       </w:r>
       <w:proofErr w:type="spellEnd"/>
-    </w:p>
-    <w:p>
-      <w:pPr>
-        <w:rPr>
-          <w:sz w:val="20"/>
-          <w:szCs w:val="20"/>
-        </w:rPr>
-      </w:pPr>
-      <w:r>
-        <w:rPr>
-          <w:sz w:val="20"/>
-          <w:szCs w:val="20"/>
-        </w:rPr>
-        <w:lastRenderedPageBreak/>
-        <w:t xml:space="preserve"> = [Protagonista {</w:t>
+      <w:proofErr w:type="gramEnd"/>
+      <w:r>
+        <w:rPr>
+          <w:sz w:val="20"/>
+          <w:szCs w:val="20"/>
+        </w:rPr>
+        <w:t xml:space="preserve"> = []}]},Protagonista {</w:t>
       </w:r>
       <w:r>
         <w:rPr>
@@ -5764,7 +5941,25 @@
           <w:sz w:val="20"/>
           <w:szCs w:val="20"/>
         </w:rPr>
-        <w:t>nombre = "Carol", vida = 35</w:t>
+        <w:t>nombre = "</w:t>
+      </w:r>
+      <w:proofErr w:type="spellStart"/>
+      <w:r>
+        <w:rPr>
+          <w:b/>
+          <w:sz w:val="20"/>
+          <w:szCs w:val="20"/>
+        </w:rPr>
+        <w:t>Daryl</w:t>
+      </w:r>
+      <w:proofErr w:type="spellEnd"/>
+      <w:r>
+        <w:rPr>
+          <w:b/>
+          <w:sz w:val="20"/>
+          <w:szCs w:val="20"/>
+        </w:rPr>
+        <w:t>", vida = -2</w:t>
       </w:r>
       <w:r>
         <w:rPr>
@@ -5787,9 +5982,83 @@
           <w:sz w:val="20"/>
           <w:szCs w:val="20"/>
         </w:rPr>
-        <w:t xml:space="preserve"> = &lt;</w:t>
-      </w:r>
-      <w:proofErr w:type="spellStart"/>
+        <w:t xml:space="preserve"> = &lt;fu</w:t>
+      </w:r>
+    </w:p>
+    <w:p>
+      <w:pPr>
+        <w:rPr>
+          <w:sz w:val="20"/>
+          <w:szCs w:val="20"/>
+        </w:rPr>
+      </w:pPr>
+      <w:proofErr w:type="spellStart"/>
+      <w:proofErr w:type="gramStart"/>
+      <w:r>
+        <w:rPr>
+          <w:sz w:val="20"/>
+          <w:szCs w:val="20"/>
+        </w:rPr>
+        <w:t>nction</w:t>
+      </w:r>
+      <w:proofErr w:type="spellEnd"/>
+      <w:proofErr w:type="gramEnd"/>
+      <w:r>
+        <w:rPr>
+          <w:sz w:val="20"/>
+          <w:szCs w:val="20"/>
+        </w:rPr>
+        <w:t xml:space="preserve">&gt;, </w:t>
+      </w:r>
+      <w:proofErr w:type="spellStart"/>
+      <w:r>
+        <w:rPr>
+          <w:sz w:val="20"/>
+          <w:szCs w:val="20"/>
+        </w:rPr>
+        <w:t>seresQueridos</w:t>
+      </w:r>
+      <w:proofErr w:type="spellEnd"/>
+      <w:r>
+        <w:rPr>
+          <w:sz w:val="20"/>
+          <w:szCs w:val="20"/>
+        </w:rPr>
+        <w:t xml:space="preserve"> = [Protagonista {nombre = "Carol", vida = 200, </w:t>
+      </w:r>
+      <w:proofErr w:type="spellStart"/>
+      <w:r>
+        <w:rPr>
+          <w:sz w:val="20"/>
+          <w:szCs w:val="20"/>
+        </w:rPr>
+        <w:t>reaccion</w:t>
+      </w:r>
+      <w:proofErr w:type="spellEnd"/>
+      <w:r>
+        <w:rPr>
+          <w:sz w:val="20"/>
+          <w:szCs w:val="20"/>
+        </w:rPr>
+        <w:t xml:space="preserve"> =</w:t>
+      </w:r>
+    </w:p>
+    <w:p>
+      <w:pPr>
+        <w:rPr>
+          <w:sz w:val="20"/>
+          <w:szCs w:val="20"/>
+        </w:rPr>
+      </w:pPr>
+      <w:r>
+        <w:rPr>
+          <w:sz w:val="20"/>
+          <w:szCs w:val="20"/>
+        </w:rPr>
+        <w:t xml:space="preserve"> &lt;</w:t>
+      </w:r>
+      <w:proofErr w:type="spellStart"/>
+      <w:proofErr w:type="gramStart"/>
       <w:r>
         <w:rPr>
           <w:sz w:val="20"/>
@@ -5798,6 +6067,7 @@
         <w:t>function</w:t>
       </w:r>
       <w:proofErr w:type="spellEnd"/>
+      <w:proofErr w:type="gramEnd"/>
       <w:r>
         <w:rPr>
           <w:sz w:val="20"/>
@@ -5811,730 +6081,464 @@
           <w:sz w:val="20"/>
           <w:szCs w:val="20"/>
         </w:rPr>
-        <w:t>seresQueri</w:t>
-      </w:r>
-      <w:proofErr w:type="spellEnd"/>
-    </w:p>
-    <w:p>
-      <w:pPr>
-        <w:rPr>
-          <w:sz w:val="20"/>
-          <w:szCs w:val="20"/>
-        </w:rPr>
-      </w:pPr>
-      <w:proofErr w:type="gramStart"/>
-      <w:r>
-        <w:rPr>
-          <w:sz w:val="20"/>
-          <w:szCs w:val="20"/>
-        </w:rPr>
-        <w:t>dos</w:t>
-      </w:r>
-      <w:proofErr w:type="gramEnd"/>
-      <w:r>
-        <w:rPr>
-          <w:sz w:val="20"/>
-          <w:szCs w:val="20"/>
-        </w:rPr>
-        <w:t xml:space="preserve"> = [Protagonista {nombre = "</w:t>
-      </w:r>
-      <w:proofErr w:type="spellStart"/>
-      <w:r>
-        <w:rPr>
-          <w:sz w:val="20"/>
-          <w:szCs w:val="20"/>
-        </w:rPr>
-        <w:t>Victor</w:t>
-      </w:r>
-      <w:proofErr w:type="spellEnd"/>
-      <w:r>
-        <w:rPr>
-          <w:sz w:val="20"/>
-          <w:szCs w:val="20"/>
-        </w:rPr>
-        <w:t xml:space="preserve"> </w:t>
-      </w:r>
-      <w:proofErr w:type="spellStart"/>
-      <w:r>
-        <w:rPr>
-          <w:sz w:val="20"/>
-          <w:szCs w:val="20"/>
-        </w:rPr>
-        <w:t>Sueiro</w:t>
-      </w:r>
-      <w:proofErr w:type="spellEnd"/>
-      <w:r>
-        <w:rPr>
-          <w:sz w:val="20"/>
-          <w:szCs w:val="20"/>
-        </w:rPr>
-        <w:t xml:space="preserve">", vida = 1, </w:t>
-      </w:r>
-      <w:proofErr w:type="spellStart"/>
-      <w:r>
-        <w:rPr>
-          <w:sz w:val="20"/>
-          <w:szCs w:val="20"/>
-        </w:rPr>
-        <w:t>reaccion</w:t>
-      </w:r>
-      <w:proofErr w:type="spellEnd"/>
-      <w:r>
-        <w:rPr>
-          <w:sz w:val="20"/>
-          <w:szCs w:val="20"/>
-        </w:rPr>
-        <w:t xml:space="preserve"> = &lt;</w:t>
-      </w:r>
-      <w:proofErr w:type="spellStart"/>
-      <w:r>
-        <w:rPr>
-          <w:sz w:val="20"/>
-          <w:szCs w:val="20"/>
-        </w:rPr>
-        <w:t>function</w:t>
-      </w:r>
-      <w:proofErr w:type="spellEnd"/>
-      <w:r>
-        <w:rPr>
-          <w:sz w:val="20"/>
-          <w:szCs w:val="20"/>
-        </w:rPr>
-        <w:t>&gt;,</w:t>
-      </w:r>
-    </w:p>
-    <w:p>
-      <w:pPr>
-        <w:rPr>
-          <w:sz w:val="20"/>
-          <w:szCs w:val="20"/>
-        </w:rPr>
-      </w:pPr>
-      <w:proofErr w:type="spellStart"/>
-      <w:proofErr w:type="gramStart"/>
-      <w:r>
-        <w:rPr>
-          <w:sz w:val="20"/>
-          <w:szCs w:val="20"/>
-        </w:rPr>
         <w:t>seresQueridos</w:t>
       </w:r>
       <w:proofErr w:type="spellEnd"/>
-      <w:proofErr w:type="gramEnd"/>
-      <w:r>
-        <w:rPr>
-          <w:sz w:val="20"/>
-          <w:szCs w:val="20"/>
-        </w:rPr>
-        <w:t xml:space="preserve"> = []}]},Protagonista {</w:t>
-      </w:r>
-      <w:r>
-        <w:rPr>
-          <w:b/>
-          <w:sz w:val="20"/>
-          <w:szCs w:val="20"/>
-        </w:rPr>
-        <w:t>nombre = "</w:t>
-      </w:r>
-      <w:proofErr w:type="spellStart"/>
-      <w:r>
-        <w:rPr>
-          <w:b/>
-          <w:sz w:val="20"/>
-          <w:szCs w:val="20"/>
-        </w:rPr>
-        <w:t>Daryl</w:t>
-      </w:r>
-      <w:proofErr w:type="spellEnd"/>
-      <w:r>
-        <w:rPr>
-          <w:b/>
-          <w:sz w:val="20"/>
-          <w:szCs w:val="20"/>
-        </w:rPr>
-        <w:t>", vida = -2</w:t>
-      </w:r>
-      <w:r>
-        <w:rPr>
-          <w:sz w:val="20"/>
-          <w:szCs w:val="20"/>
-        </w:rPr>
-        <w:t xml:space="preserve">, </w:t>
-      </w:r>
-      <w:proofErr w:type="spellStart"/>
-      <w:r>
-        <w:rPr>
-          <w:sz w:val="20"/>
-          <w:szCs w:val="20"/>
-        </w:rPr>
-        <w:t>reaccion</w:t>
-      </w:r>
-      <w:proofErr w:type="spellEnd"/>
-      <w:r>
-        <w:rPr>
-          <w:sz w:val="20"/>
-          <w:szCs w:val="20"/>
-        </w:rPr>
-        <w:t xml:space="preserve"> = &lt;</w:t>
-      </w:r>
-      <w:proofErr w:type="spellStart"/>
-      <w:r>
-        <w:rPr>
-          <w:sz w:val="20"/>
-          <w:szCs w:val="20"/>
-        </w:rPr>
-        <w:t>fun</w:t>
-      </w:r>
-      <w:proofErr w:type="spellEnd"/>
-    </w:p>
-    <w:p>
-      <w:pPr>
-        <w:rPr>
-          <w:sz w:val="20"/>
-          <w:szCs w:val="20"/>
-        </w:rPr>
-      </w:pPr>
-      <w:proofErr w:type="spellStart"/>
-      <w:proofErr w:type="gramStart"/>
-      <w:r>
-        <w:rPr>
-          <w:sz w:val="20"/>
-          <w:szCs w:val="20"/>
-        </w:rPr>
-        <w:t>ction</w:t>
-      </w:r>
-      <w:proofErr w:type="spellEnd"/>
-      <w:proofErr w:type="gramEnd"/>
-      <w:r>
-        <w:rPr>
-          <w:sz w:val="20"/>
-          <w:szCs w:val="20"/>
-        </w:rPr>
-        <w:t xml:space="preserve">&gt;, </w:t>
-      </w:r>
-      <w:proofErr w:type="spellStart"/>
-      <w:r>
-        <w:rPr>
-          <w:sz w:val="20"/>
-          <w:szCs w:val="20"/>
-        </w:rPr>
-        <w:t>seresQueridos</w:t>
-      </w:r>
-      <w:proofErr w:type="spellEnd"/>
-      <w:r>
-        <w:rPr>
-          <w:sz w:val="20"/>
-          <w:szCs w:val="20"/>
-        </w:rPr>
-        <w:t xml:space="preserve"> = [Protagonista {nombre = "Carol", vida = 200, </w:t>
-      </w:r>
-      <w:proofErr w:type="spellStart"/>
-      <w:r>
-        <w:rPr>
-          <w:sz w:val="20"/>
-          <w:szCs w:val="20"/>
-        </w:rPr>
-        <w:t>reaccion</w:t>
-      </w:r>
-      <w:proofErr w:type="spellEnd"/>
-      <w:r>
-        <w:rPr>
-          <w:sz w:val="20"/>
-          <w:szCs w:val="20"/>
-        </w:rPr>
-        <w:t xml:space="preserve"> =</w:t>
-      </w:r>
-    </w:p>
-    <w:p>
-      <w:pPr>
-        <w:rPr>
-          <w:sz w:val="20"/>
-          <w:szCs w:val="20"/>
-        </w:rPr>
-      </w:pPr>
-      <w:r>
-        <w:rPr>
-          <w:sz w:val="20"/>
-          <w:szCs w:val="20"/>
-        </w:rPr>
-        <w:t>&lt;</w:t>
-      </w:r>
-      <w:proofErr w:type="spellStart"/>
-      <w:proofErr w:type="gramStart"/>
-      <w:r>
-        <w:rPr>
-          <w:sz w:val="20"/>
-          <w:szCs w:val="20"/>
-        </w:rPr>
-        <w:t>function</w:t>
-      </w:r>
-      <w:proofErr w:type="spellEnd"/>
-      <w:proofErr w:type="gramEnd"/>
-      <w:r>
-        <w:rPr>
-          <w:sz w:val="20"/>
-          <w:szCs w:val="20"/>
-        </w:rPr>
-        <w:t xml:space="preserve">&gt;, </w:t>
-      </w:r>
-      <w:proofErr w:type="spellStart"/>
-      <w:r>
-        <w:rPr>
-          <w:sz w:val="20"/>
-          <w:szCs w:val="20"/>
-        </w:rPr>
-        <w:t>seresQueridos</w:t>
-      </w:r>
-      <w:proofErr w:type="spellEnd"/>
-      <w:r>
-        <w:rPr>
-          <w:sz w:val="20"/>
-          <w:szCs w:val="20"/>
-        </w:rPr>
-        <w:t xml:space="preserve"> = [Protagonista {nombre = "</w:t>
-      </w:r>
-      <w:proofErr w:type="spellStart"/>
-      <w:r>
-        <w:rPr>
-          <w:sz w:val="20"/>
-          <w:szCs w:val="20"/>
-        </w:rPr>
-        <w:t>Victor</w:t>
-      </w:r>
-      <w:proofErr w:type="spellEnd"/>
-      <w:r>
-        <w:rPr>
-          <w:sz w:val="20"/>
-          <w:szCs w:val="20"/>
-        </w:rPr>
-        <w:t xml:space="preserve"> </w:t>
-      </w:r>
-      <w:proofErr w:type="spellStart"/>
-      <w:r>
-        <w:rPr>
-          <w:sz w:val="20"/>
-          <w:szCs w:val="20"/>
-        </w:rPr>
-        <w:t>Sueiro</w:t>
-      </w:r>
-      <w:proofErr w:type="spellEnd"/>
-      <w:r>
-        <w:rPr>
-          <w:sz w:val="20"/>
-          <w:szCs w:val="20"/>
-        </w:rPr>
-        <w:t>", vida = 1, r</w:t>
-      </w:r>
-    </w:p>
-    <w:p>
-      <w:pPr>
-        <w:rPr>
-          <w:b/>
-          <w:sz w:val="20"/>
-          <w:szCs w:val="20"/>
-        </w:rPr>
-      </w:pPr>
-      <w:proofErr w:type="spellStart"/>
-      <w:proofErr w:type="gramStart"/>
-      <w:r>
-        <w:rPr>
-          <w:sz w:val="20"/>
-          <w:szCs w:val="20"/>
-        </w:rPr>
-        <w:t>eaccion</w:t>
-      </w:r>
-      <w:proofErr w:type="spellEnd"/>
-      <w:proofErr w:type="gramEnd"/>
-      <w:r>
-        <w:rPr>
-          <w:sz w:val="20"/>
-          <w:szCs w:val="20"/>
-        </w:rPr>
-        <w:t xml:space="preserve"> = &lt;</w:t>
-      </w:r>
-      <w:proofErr w:type="spellStart"/>
-      <w:r>
-        <w:rPr>
-          <w:sz w:val="20"/>
-          <w:szCs w:val="20"/>
-        </w:rPr>
-        <w:t>function</w:t>
-      </w:r>
-      <w:proofErr w:type="spellEnd"/>
-      <w:r>
-        <w:rPr>
-          <w:sz w:val="20"/>
-          <w:szCs w:val="20"/>
-        </w:rPr>
-        <w:t xml:space="preserve">&gt;, </w:t>
-      </w:r>
-      <w:proofErr w:type="spellStart"/>
-      <w:r>
-        <w:rPr>
-          <w:sz w:val="20"/>
-          <w:szCs w:val="20"/>
-        </w:rPr>
-        <w:t>seresQueridos</w:t>
-      </w:r>
-      <w:proofErr w:type="spellEnd"/>
-      <w:r>
-        <w:rPr>
-          <w:sz w:val="20"/>
-          <w:szCs w:val="20"/>
-        </w:rPr>
-        <w:t xml:space="preserve"> = []}]}]},Protagonista {</w:t>
-      </w:r>
-      <w:r>
-        <w:rPr>
-          <w:b/>
-          <w:sz w:val="20"/>
-          <w:szCs w:val="20"/>
-        </w:rPr>
-        <w:t>nombre = "</w:t>
-      </w:r>
-      <w:proofErr w:type="spellStart"/>
-      <w:r>
-        <w:rPr>
-          <w:b/>
-          <w:sz w:val="20"/>
-          <w:szCs w:val="20"/>
-        </w:rPr>
-        <w:t>Krilin</w:t>
-      </w:r>
-      <w:proofErr w:type="spellEnd"/>
-      <w:r>
-        <w:rPr>
-          <w:b/>
-          <w:sz w:val="20"/>
-          <w:szCs w:val="20"/>
-        </w:rPr>
-        <w:t>", v</w:t>
-      </w:r>
-    </w:p>
-    <w:p>
-      <w:pPr>
-        <w:rPr>
-          <w:sz w:val="20"/>
-          <w:szCs w:val="20"/>
-        </w:rPr>
-      </w:pPr>
-      <w:proofErr w:type="gramStart"/>
-      <w:r>
-        <w:rPr>
-          <w:b/>
-          <w:sz w:val="20"/>
-          <w:szCs w:val="20"/>
-        </w:rPr>
-        <w:t>ida</w:t>
-      </w:r>
-      <w:proofErr w:type="gramEnd"/>
-      <w:r>
-        <w:rPr>
-          <w:b/>
-          <w:sz w:val="20"/>
-          <w:szCs w:val="20"/>
-        </w:rPr>
-        <w:t xml:space="preserve"> = -15</w:t>
-      </w:r>
-      <w:r>
-        <w:rPr>
-          <w:sz w:val="20"/>
-          <w:szCs w:val="20"/>
-        </w:rPr>
-        <w:t xml:space="preserve">, </w:t>
-      </w:r>
-      <w:proofErr w:type="spellStart"/>
-      <w:r>
-        <w:rPr>
-          <w:sz w:val="20"/>
-          <w:szCs w:val="20"/>
-        </w:rPr>
-        <w:t>reaccion</w:t>
-      </w:r>
-      <w:proofErr w:type="spellEnd"/>
-      <w:r>
-        <w:rPr>
-          <w:sz w:val="20"/>
-          <w:szCs w:val="20"/>
-        </w:rPr>
-        <w:t xml:space="preserve"> = &lt;</w:t>
-      </w:r>
-      <w:proofErr w:type="spellStart"/>
-      <w:r>
-        <w:rPr>
-          <w:sz w:val="20"/>
-          <w:szCs w:val="20"/>
-        </w:rPr>
-        <w:t>function</w:t>
-      </w:r>
-      <w:proofErr w:type="spellEnd"/>
-      <w:r>
-        <w:rPr>
-          <w:sz w:val="20"/>
-          <w:szCs w:val="20"/>
-        </w:rPr>
-        <w:t xml:space="preserve">&gt;, </w:t>
-      </w:r>
-      <w:proofErr w:type="spellStart"/>
-      <w:r>
-        <w:rPr>
-          <w:sz w:val="20"/>
-          <w:szCs w:val="20"/>
-        </w:rPr>
-        <w:t>seresQueridos</w:t>
-      </w:r>
-      <w:proofErr w:type="spellEnd"/>
-      <w:r>
-        <w:rPr>
-          <w:sz w:val="20"/>
-          <w:szCs w:val="20"/>
-        </w:rPr>
-        <w:t xml:space="preserve"> = []}]}</w:t>
-      </w:r>
-    </w:p>
-    <w:p>
-      <w:pPr>
-        <w:rPr>
-          <w:sz w:val="20"/>
-          <w:szCs w:val="20"/>
-        </w:rPr>
-      </w:pPr>
-    </w:p>
-    <w:p>
-      <w:pPr>
-        <w:rPr>
-          <w:sz w:val="20"/>
-          <w:szCs w:val="20"/>
-        </w:rPr>
-      </w:pPr>
-      <w:r>
-        <w:rPr>
-          <w:sz w:val="20"/>
-          <w:szCs w:val="20"/>
-        </w:rPr>
-        <w:t>5) (</w:t>
-      </w:r>
-      <w:proofErr w:type="spellStart"/>
-      <w:r>
-        <w:rPr>
-          <w:sz w:val="20"/>
-          <w:szCs w:val="20"/>
-        </w:rPr>
-        <w:t>map</w:t>
-      </w:r>
-      <w:proofErr w:type="spellEnd"/>
-      <w:r>
-        <w:rPr>
-          <w:sz w:val="20"/>
-          <w:szCs w:val="20"/>
-        </w:rPr>
-        <w:t xml:space="preserve"> </w:t>
-      </w:r>
-      <w:proofErr w:type="spellStart"/>
-      <w:r>
-        <w:rPr>
-          <w:sz w:val="20"/>
-          <w:szCs w:val="20"/>
-        </w:rPr>
-        <w:t>nombre.filter</w:t>
-      </w:r>
-      <w:proofErr w:type="spellEnd"/>
-      <w:r>
-        <w:rPr>
-          <w:sz w:val="20"/>
-          <w:szCs w:val="20"/>
-        </w:rPr>
-        <w:t xml:space="preserve"> </w:t>
-      </w:r>
-      <w:proofErr w:type="spellStart"/>
-      <w:r>
-        <w:rPr>
-          <w:sz w:val="20"/>
-          <w:szCs w:val="20"/>
-        </w:rPr>
-        <w:t>estaMuerto.seresQueridos.ataqueHorda</w:t>
-      </w:r>
-      <w:proofErr w:type="spellEnd"/>
-      <w:r>
-        <w:rPr>
-          <w:sz w:val="20"/>
-          <w:szCs w:val="20"/>
-        </w:rPr>
-        <w:t xml:space="preserve"> [</w:t>
-      </w:r>
-      <w:proofErr w:type="spellStart"/>
-      <w:r>
-        <w:rPr>
-          <w:sz w:val="20"/>
-          <w:szCs w:val="20"/>
-        </w:rPr>
-        <w:t>zombieTranqui</w:t>
-      </w:r>
-      <w:proofErr w:type="spellEnd"/>
-      <w:r>
-        <w:rPr>
-          <w:sz w:val="20"/>
-          <w:szCs w:val="20"/>
-        </w:rPr>
-        <w:t xml:space="preserve">, </w:t>
-      </w:r>
-      <w:proofErr w:type="spellStart"/>
-      <w:r>
-        <w:rPr>
-          <w:sz w:val="20"/>
-          <w:szCs w:val="20"/>
-        </w:rPr>
-        <w:t>zombieAstuto</w:t>
-      </w:r>
-      <w:proofErr w:type="spellEnd"/>
-      <w:r>
-        <w:rPr>
-          <w:sz w:val="20"/>
-          <w:szCs w:val="20"/>
-        </w:rPr>
-        <w:t xml:space="preserve"> 20, </w:t>
-      </w:r>
-      <w:proofErr w:type="spellStart"/>
-      <w:r>
-        <w:rPr>
-          <w:sz w:val="20"/>
-          <w:szCs w:val="20"/>
-        </w:rPr>
-        <w:t>zombieReSacado</w:t>
-      </w:r>
-      <w:proofErr w:type="spellEnd"/>
-      <w:r>
-        <w:rPr>
-          <w:sz w:val="20"/>
-          <w:szCs w:val="20"/>
-        </w:rPr>
-        <w:t xml:space="preserve">, </w:t>
-      </w:r>
-      <w:proofErr w:type="spellStart"/>
-      <w:r>
-        <w:rPr>
-          <w:sz w:val="20"/>
-          <w:szCs w:val="20"/>
-        </w:rPr>
-        <w:t>zombieAstuto</w:t>
-      </w:r>
-      <w:proofErr w:type="spellEnd"/>
-      <w:r>
-        <w:rPr>
-          <w:sz w:val="20"/>
-          <w:szCs w:val="20"/>
-        </w:rPr>
-        <w:t xml:space="preserve"> 1, </w:t>
-      </w:r>
-      <w:proofErr w:type="spellStart"/>
-      <w:r>
-        <w:rPr>
-          <w:sz w:val="20"/>
-          <w:szCs w:val="20"/>
-        </w:rPr>
-        <w:t>zombieTranqui</w:t>
-      </w:r>
-      <w:proofErr w:type="spellEnd"/>
-      <w:r>
-        <w:rPr>
-          <w:sz w:val="20"/>
-          <w:szCs w:val="20"/>
-        </w:rPr>
-        <w:t xml:space="preserve">]) </w:t>
-      </w:r>
-      <w:proofErr w:type="spellStart"/>
-      <w:r>
-        <w:rPr>
-          <w:sz w:val="20"/>
-          <w:szCs w:val="20"/>
-        </w:rPr>
-        <w:t>maggie</w:t>
-      </w:r>
-      <w:proofErr w:type="spellEnd"/>
-    </w:p>
-    <w:p>
-      <w:pPr>
-        <w:rPr>
-          <w:sz w:val="20"/>
-          <w:szCs w:val="20"/>
-        </w:rPr>
-      </w:pPr>
-    </w:p>
-    <w:p>
-      <w:pPr>
-        <w:rPr>
-          <w:sz w:val="20"/>
-          <w:szCs w:val="20"/>
-          <w:lang w:val="en-US"/>
-        </w:rPr>
-      </w:pPr>
-      <w:proofErr w:type="spellStart"/>
-      <w:r>
-        <w:rPr>
-          <w:sz w:val="20"/>
-          <w:szCs w:val="20"/>
-          <w:lang w:val="en-US"/>
-        </w:rPr>
-        <w:t>Resultado</w:t>
-      </w:r>
-      <w:proofErr w:type="spellEnd"/>
-      <w:r>
-        <w:rPr>
-          <w:sz w:val="20"/>
-          <w:szCs w:val="20"/>
-          <w:lang w:val="en-US"/>
-        </w:rPr>
-        <w:t>: ["Daryl","</w:t>
-      </w:r>
-      <w:proofErr w:type="spellStart"/>
-      <w:r>
-        <w:rPr>
-          <w:sz w:val="20"/>
-          <w:szCs w:val="20"/>
-          <w:lang w:val="en-US"/>
-        </w:rPr>
-        <w:t>Krilin</w:t>
-      </w:r>
-      <w:proofErr w:type="spellEnd"/>
-      <w:r>
-        <w:rPr>
-          <w:sz w:val="20"/>
-          <w:szCs w:val="20"/>
-          <w:lang w:val="en-US"/>
-        </w:rPr>
-        <w:t>"]</w:t>
-      </w:r>
-    </w:p>
-    <w:p>
-      <w:pPr>
-        <w:rPr>
-          <w:sz w:val="20"/>
-          <w:szCs w:val="20"/>
-          <w:lang w:val="en-US"/>
-        </w:rPr>
-      </w:pPr>
-    </w:p>
-    <w:p>
-      <w:pPr>
-        <w:rPr>
-          <w:sz w:val="20"/>
-          <w:szCs w:val="20"/>
-          <w:lang w:val="en-US"/>
-        </w:rPr>
-      </w:pPr>
-      <w:r>
-        <w:rPr>
-          <w:sz w:val="20"/>
-          <w:szCs w:val="20"/>
-          <w:lang w:val="en-US"/>
-        </w:rPr>
-        <w:t>-}</w:t>
-      </w:r>
-    </w:p>
-    <w:p>
+      <w:r>
+        <w:rPr>
+          <w:sz w:val="20"/>
+          <w:szCs w:val="20"/>
+        </w:rPr>
+        <w:t xml:space="preserve"> = [Protagonista {nombre</w:t>
+      </w:r>
       <w:bookmarkStart w:id="0" w:name="_GoBack"/>
       <w:bookmarkEnd w:id="0"/>
-    </w:p>
+      <w:r>
+        <w:rPr>
+          <w:sz w:val="20"/>
+          <w:szCs w:val="20"/>
+        </w:rPr>
+        <w:t xml:space="preserve"> = "</w:t>
+      </w:r>
+      <w:proofErr w:type="spellStart"/>
+      <w:r>
+        <w:rPr>
+          <w:sz w:val="20"/>
+          <w:szCs w:val="20"/>
+        </w:rPr>
+        <w:t>Victor</w:t>
+      </w:r>
+      <w:proofErr w:type="spellEnd"/>
+      <w:r>
+        <w:rPr>
+          <w:sz w:val="20"/>
+          <w:szCs w:val="20"/>
+        </w:rPr>
+        <w:t xml:space="preserve"> </w:t>
+      </w:r>
+      <w:proofErr w:type="spellStart"/>
+      <w:r>
+        <w:rPr>
+          <w:sz w:val="20"/>
+          <w:szCs w:val="20"/>
+        </w:rPr>
+        <w:t>Sueiro</w:t>
+      </w:r>
+      <w:proofErr w:type="spellEnd"/>
+      <w:r>
+        <w:rPr>
+          <w:sz w:val="20"/>
+          <w:szCs w:val="20"/>
+        </w:rPr>
+        <w:t>", vida = 1,</w:t>
+      </w:r>
+    </w:p>
+    <w:p>
+      <w:pPr>
+        <w:rPr>
+          <w:b/>
+          <w:sz w:val="20"/>
+          <w:szCs w:val="20"/>
+        </w:rPr>
+      </w:pPr>
+      <w:proofErr w:type="spellStart"/>
+      <w:proofErr w:type="gramStart"/>
+      <w:r>
+        <w:rPr>
+          <w:sz w:val="20"/>
+          <w:szCs w:val="20"/>
+        </w:rPr>
+        <w:t>reaccion</w:t>
+      </w:r>
+      <w:proofErr w:type="spellEnd"/>
+      <w:proofErr w:type="gramEnd"/>
+      <w:r>
+        <w:rPr>
+          <w:sz w:val="20"/>
+          <w:szCs w:val="20"/>
+        </w:rPr>
+        <w:t xml:space="preserve"> = &lt;</w:t>
+      </w:r>
+      <w:proofErr w:type="spellStart"/>
+      <w:r>
+        <w:rPr>
+          <w:sz w:val="20"/>
+          <w:szCs w:val="20"/>
+        </w:rPr>
+        <w:t>function</w:t>
+      </w:r>
+      <w:proofErr w:type="spellEnd"/>
+      <w:r>
+        <w:rPr>
+          <w:sz w:val="20"/>
+          <w:szCs w:val="20"/>
+        </w:rPr>
+        <w:t xml:space="preserve">&gt;, </w:t>
+      </w:r>
+      <w:proofErr w:type="spellStart"/>
+      <w:r>
+        <w:rPr>
+          <w:sz w:val="20"/>
+          <w:szCs w:val="20"/>
+        </w:rPr>
+        <w:t>seresQueridos</w:t>
+      </w:r>
+      <w:proofErr w:type="spellEnd"/>
+      <w:r>
+        <w:rPr>
+          <w:sz w:val="20"/>
+          <w:szCs w:val="20"/>
+        </w:rPr>
+        <w:t xml:space="preserve"> = []}]}]},Protagonista {</w:t>
+      </w:r>
+      <w:r>
+        <w:rPr>
+          <w:b/>
+          <w:sz w:val="20"/>
+          <w:szCs w:val="20"/>
+        </w:rPr>
+        <w:t>nombre = "</w:t>
+      </w:r>
+      <w:proofErr w:type="spellStart"/>
+      <w:r>
+        <w:rPr>
+          <w:b/>
+          <w:sz w:val="20"/>
+          <w:szCs w:val="20"/>
+        </w:rPr>
+        <w:t>Krilin</w:t>
+      </w:r>
+      <w:proofErr w:type="spellEnd"/>
+      <w:r>
+        <w:rPr>
+          <w:b/>
+          <w:sz w:val="20"/>
+          <w:szCs w:val="20"/>
+        </w:rPr>
+        <w:t>",</w:t>
+      </w:r>
+    </w:p>
+    <w:p>
+      <w:pPr>
+        <w:rPr>
+          <w:sz w:val="20"/>
+          <w:szCs w:val="20"/>
+        </w:rPr>
+      </w:pPr>
+      <w:proofErr w:type="gramStart"/>
+      <w:r>
+        <w:rPr>
+          <w:b/>
+          <w:sz w:val="20"/>
+          <w:szCs w:val="20"/>
+        </w:rPr>
+        <w:t>vida</w:t>
+      </w:r>
+      <w:proofErr w:type="gramEnd"/>
+      <w:r>
+        <w:rPr>
+          <w:b/>
+          <w:sz w:val="20"/>
+          <w:szCs w:val="20"/>
+        </w:rPr>
+        <w:t xml:space="preserve"> = -15</w:t>
+      </w:r>
+      <w:r>
+        <w:rPr>
+          <w:sz w:val="20"/>
+          <w:szCs w:val="20"/>
+        </w:rPr>
+        <w:t xml:space="preserve">, </w:t>
+      </w:r>
+      <w:proofErr w:type="spellStart"/>
+      <w:r>
+        <w:rPr>
+          <w:sz w:val="20"/>
+          <w:szCs w:val="20"/>
+        </w:rPr>
+        <w:t>reaccion</w:t>
+      </w:r>
+      <w:proofErr w:type="spellEnd"/>
+      <w:r>
+        <w:rPr>
+          <w:sz w:val="20"/>
+          <w:szCs w:val="20"/>
+        </w:rPr>
+        <w:t xml:space="preserve"> = &lt;</w:t>
+      </w:r>
+      <w:proofErr w:type="spellStart"/>
+      <w:r>
+        <w:rPr>
+          <w:sz w:val="20"/>
+          <w:szCs w:val="20"/>
+        </w:rPr>
+        <w:t>function</w:t>
+      </w:r>
+      <w:proofErr w:type="spellEnd"/>
+      <w:r>
+        <w:rPr>
+          <w:sz w:val="20"/>
+          <w:szCs w:val="20"/>
+        </w:rPr>
+        <w:t xml:space="preserve">&gt;, </w:t>
+      </w:r>
+      <w:proofErr w:type="spellStart"/>
+      <w:r>
+        <w:rPr>
+          <w:sz w:val="20"/>
+          <w:szCs w:val="20"/>
+        </w:rPr>
+        <w:t>seresQueridos</w:t>
+      </w:r>
+      <w:proofErr w:type="spellEnd"/>
+      <w:r>
+        <w:rPr>
+          <w:sz w:val="20"/>
+          <w:szCs w:val="20"/>
+        </w:rPr>
+        <w:t xml:space="preserve"> = []}]}</w:t>
+      </w:r>
+    </w:p>
+    <w:p>
+      <w:pPr>
+        <w:rPr>
+          <w:sz w:val="20"/>
+          <w:szCs w:val="20"/>
+        </w:rPr>
+      </w:pPr>
+    </w:p>
+    <w:p>
+      <w:pPr>
+        <w:rPr>
+          <w:sz w:val="20"/>
+          <w:szCs w:val="20"/>
+        </w:rPr>
+      </w:pPr>
+      <w:r>
+        <w:rPr>
+          <w:sz w:val="20"/>
+          <w:szCs w:val="20"/>
+        </w:rPr>
+        <w:t>5) (</w:t>
+      </w:r>
+      <w:proofErr w:type="spellStart"/>
+      <w:r>
+        <w:rPr>
+          <w:sz w:val="20"/>
+          <w:szCs w:val="20"/>
+        </w:rPr>
+        <w:t>map</w:t>
+      </w:r>
+      <w:proofErr w:type="spellEnd"/>
+      <w:r>
+        <w:rPr>
+          <w:sz w:val="20"/>
+          <w:szCs w:val="20"/>
+        </w:rPr>
+        <w:t xml:space="preserve"> </w:t>
+      </w:r>
+      <w:proofErr w:type="spellStart"/>
+      <w:r>
+        <w:rPr>
+          <w:sz w:val="20"/>
+          <w:szCs w:val="20"/>
+        </w:rPr>
+        <w:t>nombre.filter</w:t>
+      </w:r>
+      <w:proofErr w:type="spellEnd"/>
+      <w:r>
+        <w:rPr>
+          <w:sz w:val="20"/>
+          <w:szCs w:val="20"/>
+        </w:rPr>
+        <w:t xml:space="preserve"> </w:t>
+      </w:r>
+      <w:proofErr w:type="spellStart"/>
+      <w:r>
+        <w:rPr>
+          <w:sz w:val="20"/>
+          <w:szCs w:val="20"/>
+        </w:rPr>
+        <w:t>estaMuerto.seresQueridos.ataqueHorda</w:t>
+      </w:r>
+      <w:proofErr w:type="spellEnd"/>
+      <w:r>
+        <w:rPr>
+          <w:sz w:val="20"/>
+          <w:szCs w:val="20"/>
+        </w:rPr>
+        <w:t xml:space="preserve"> [</w:t>
+      </w:r>
+      <w:proofErr w:type="spellStart"/>
+      <w:r>
+        <w:rPr>
+          <w:sz w:val="20"/>
+          <w:szCs w:val="20"/>
+        </w:rPr>
+        <w:t>zombieTranqui</w:t>
+      </w:r>
+      <w:proofErr w:type="spellEnd"/>
+      <w:r>
+        <w:rPr>
+          <w:sz w:val="20"/>
+          <w:szCs w:val="20"/>
+        </w:rPr>
+        <w:t xml:space="preserve">, </w:t>
+      </w:r>
+      <w:proofErr w:type="spellStart"/>
+      <w:r>
+        <w:rPr>
+          <w:sz w:val="20"/>
+          <w:szCs w:val="20"/>
+        </w:rPr>
+        <w:t>zombieAstuto</w:t>
+      </w:r>
+      <w:proofErr w:type="spellEnd"/>
+      <w:r>
+        <w:rPr>
+          <w:sz w:val="20"/>
+          <w:szCs w:val="20"/>
+        </w:rPr>
+        <w:t xml:space="preserve"> 20, </w:t>
+      </w:r>
+      <w:proofErr w:type="spellStart"/>
+      <w:r>
+        <w:rPr>
+          <w:sz w:val="20"/>
+          <w:szCs w:val="20"/>
+        </w:rPr>
+        <w:t>zombieReSacado</w:t>
+      </w:r>
+      <w:proofErr w:type="spellEnd"/>
+      <w:r>
+        <w:rPr>
+          <w:sz w:val="20"/>
+          <w:szCs w:val="20"/>
+        </w:rPr>
+        <w:t xml:space="preserve">, </w:t>
+      </w:r>
+      <w:proofErr w:type="spellStart"/>
+      <w:r>
+        <w:rPr>
+          <w:sz w:val="20"/>
+          <w:szCs w:val="20"/>
+        </w:rPr>
+        <w:t>zombieAstuto</w:t>
+      </w:r>
+      <w:proofErr w:type="spellEnd"/>
+      <w:r>
+        <w:rPr>
+          <w:sz w:val="20"/>
+          <w:szCs w:val="20"/>
+        </w:rPr>
+        <w:t xml:space="preserve"> 1, </w:t>
+      </w:r>
+      <w:proofErr w:type="spellStart"/>
+      <w:r>
+        <w:rPr>
+          <w:sz w:val="20"/>
+          <w:szCs w:val="20"/>
+        </w:rPr>
+        <w:t>zombieTranqui</w:t>
+      </w:r>
+      <w:proofErr w:type="spellEnd"/>
+      <w:r>
+        <w:rPr>
+          <w:sz w:val="20"/>
+          <w:szCs w:val="20"/>
+        </w:rPr>
+        <w:t xml:space="preserve">]) </w:t>
+      </w:r>
+      <w:proofErr w:type="spellStart"/>
+      <w:r>
+        <w:rPr>
+          <w:sz w:val="20"/>
+          <w:szCs w:val="20"/>
+        </w:rPr>
+        <w:t>maggie</w:t>
+      </w:r>
+      <w:proofErr w:type="spellEnd"/>
+    </w:p>
+    <w:p>
+      <w:pPr>
+        <w:rPr>
+          <w:sz w:val="20"/>
+          <w:szCs w:val="20"/>
+        </w:rPr>
+      </w:pPr>
+    </w:p>
+    <w:p>
+      <w:pPr>
+        <w:rPr>
+          <w:sz w:val="20"/>
+          <w:szCs w:val="20"/>
+          <w:lang w:val="en-US"/>
+        </w:rPr>
+      </w:pPr>
+      <w:proofErr w:type="spellStart"/>
+      <w:r>
+        <w:rPr>
+          <w:sz w:val="20"/>
+          <w:szCs w:val="20"/>
+          <w:lang w:val="en-US"/>
+        </w:rPr>
+        <w:t>Resultado</w:t>
+      </w:r>
+      <w:proofErr w:type="spellEnd"/>
+      <w:r>
+        <w:rPr>
+          <w:sz w:val="20"/>
+          <w:szCs w:val="20"/>
+          <w:lang w:val="en-US"/>
+        </w:rPr>
+        <w:t>: ["Daryl","</w:t>
+      </w:r>
+      <w:proofErr w:type="spellStart"/>
+      <w:r>
+        <w:rPr>
+          <w:sz w:val="20"/>
+          <w:szCs w:val="20"/>
+          <w:lang w:val="en-US"/>
+        </w:rPr>
+        <w:t>Krilin</w:t>
+      </w:r>
+      <w:proofErr w:type="spellEnd"/>
+      <w:r>
+        <w:rPr>
+          <w:sz w:val="20"/>
+          <w:szCs w:val="20"/>
+          <w:lang w:val="en-US"/>
+        </w:rPr>
+        <w:t>"]</w:t>
+      </w:r>
+    </w:p>
+    <w:p>
+      <w:pPr>
+        <w:rPr>
+          <w:sz w:val="20"/>
+          <w:szCs w:val="20"/>
+          <w:lang w:val="en-US"/>
+        </w:rPr>
+      </w:pPr>
+    </w:p>
+    <w:p>
+      <w:pPr>
+        <w:rPr>
+          <w:sz w:val="20"/>
+          <w:szCs w:val="20"/>
+          <w:lang w:val="en-US"/>
+        </w:rPr>
+      </w:pPr>
+      <w:r>
+        <w:rPr>
+          <w:sz w:val="20"/>
+          <w:szCs w:val="20"/>
+          <w:lang w:val="en-US"/>
+        </w:rPr>
+        <w:t>-}</w:t>
+      </w:r>
+    </w:p>
+    <w:p/>
     <w:sectPr>
       <w:pgSz w:w="12240" w:h="15840"/>
       <w:pgMar w:top="1417" w:right="1701" w:bottom="1417" w:left="1701" w:header="708" w:footer="708" w:gutter="0"/>

</xml_diff>